<commit_message>
incorporating elisas fmi data
</commit_message>
<xml_diff>
--- a/paper_word.docx
+++ b/paper_word.docx
@@ -506,7 +506,7 @@
         <w:pStyle w:val="FirstParagraph"/>
       </w:pPr>
       <w:r>
-        <w:t xml:space="preserve">According to the IMF, 69 countries had foreign direct investment in Mozambique as of the end of 2015. The below chart shows the top 10 countries ranked by amount invested in Mozambique.</w:t>
+        <w:t xml:space="preserve">According to the IMF, U.K., Zambia, China, Canada, Turkey, U.A.E., Romania, India, Bulgaria, Lebanon, Argentina, Singapore, Netherlands, Spain, Norway, Angola, United States, China, P.R.: Macao, Denmark, Botswana, Serbia, Republic of, Guadeloupe, Swaziland, Bermuda, Panama, Japan, Switzerland, Ireland, Malaysia, Russian Federation, Nigeria, Uruguay, Mauritius, Italy, Burundi, Kuwait, Guinea-Bissau, Australia, Zimbabwe, Togo, China, P.R.: Hong Kong, Virgin Islands, British, Portugal, Iceland, Austria, Sweden, Malta, Isle of Man, Suriname, Tanzania, Brazil, Korea, Republic of, Bahamas, The, Saudi Arabia, Ghana, Seychelles, Reunion, Kenya, South Africa, France, Congo, Democratic Republic of, Germany, Uganda, Thailand, Slovak Republic, Estonia, Puerto Rico, Cyprus, Indonesia countries had foreign direct investment in Mozambique as of the end of 2015. The below chart shows the top 10 countries ranked by amount invested in Mozambique.</w:t>
       </w:r>
     </w:p>
     <w:p>
@@ -561,34 +561,15 @@
         <w:pStyle w:val="BodyText"/>
       </w:pPr>
       <w:r>
-        <w:t xml:space="preserve">What stands out is the presence of many "non-Western" countries in the top 10. Though data are not available over time (ie, we cannot make temporal comparisons), the landscape of investment 20 years prior would have been both (a) far smaller and (b) primarily composed of western countries.</w:t>
-      </w:r>
-    </w:p>
-    <w:p>
-      <w:pPr>
-        <w:pStyle w:val="Heading3"/>
-      </w:pPr>
-      <w:bookmarkStart w:id="33" w:name="massive-increase-in-fdi"/>
-      <w:bookmarkEnd w:id="33"/>
-      <w:r>
-        <w:t xml:space="preserve">Massive increase in FDI</w:t>
-      </w:r>
-    </w:p>
-    <w:p>
-      <w:pPr>
-        <w:pStyle w:val="FirstParagraph"/>
-      </w:pPr>
-      <w:r>
-        <w:t xml:space="preserve">Following independence (1974), Mozambique saw two decades of low and unsteady foreign investment, largely due to the civil war (which did not end until 1992). Thereafter, foreign investment began a steady increase but leveled off by the late 1990s. However, the discovery of novel sources of oil and gas set off a new spur of investments beginning in 2007, and continuing through last year. From 2010 to 2013, foreign direct investment grew from 1.26 to 6.70 billion USD, a more than five-fold increase</w:t>
-      </w:r>
-      <w:r>
-        <w:t xml:space="preserve"> </w:t>
-      </w:r>
-      <w:r>
-        <w:t xml:space="preserve">(WB 2015)</w:t>
-      </w:r>
-      <w:r>
-        <w:t xml:space="preserve">.</w:t>
+        <w:t xml:space="preserve">What stands out is the presence of many "non-Western" countries in the top 10. Though data are not available over time (ie, we cannot make temporal comparisons), the landscape of investment 20 years prior would have been both (a) far smaller and (b) primarily composed of western countries, especially given that Mozambique emerged so late from civil war (1994).</w:t>
+      </w:r>
+    </w:p>
+    <w:p>
+      <w:pPr>
+        <w:pStyle w:val="BodyText"/>
+      </w:pPr>
+      <w:r>
+        <w:t xml:space="preserve">If we examine the same IMF data over time, we can see that even in the short period for which data is available (2009 to 2015) there is a general upward trend, but that the trend is steepest in the last two years from China:</w:t>
       </w:r>
     </w:p>
     <w:p>
@@ -611,7 +592,7 @@
                     </pic:cNvPicPr>
                   </pic:nvPicPr>
                   <pic:blipFill>
-                    <a:blip r:embed="rId34"/>
+                    <a:blip r:embed="rId33"/>
                     <a:stretch>
                       <a:fillRect/>
                     </a:stretch>
@@ -640,16 +621,26 @@
     </w:p>
     <w:p>
       <w:pPr>
-        <w:pStyle w:val="BodyText"/>
-      </w:pPr>
-      <w:r>
-        <w:t xml:space="preserve">In addition to the discovery of new resources, recent growth has also been fueled by political and economic reforms which have made it easier for foreigners to do business in Mozambique. Of particular note, inflation remained relatively low (at least through 2014)</w:t>
-      </w:r>
-      <w:r>
-        <w:t xml:space="preserve"> </w:t>
-      </w:r>
-      <w:r>
-        <w:t xml:space="preserve">(Bundesbank 2015)</w:t>
+        <w:pStyle w:val="Heading3"/>
+      </w:pPr>
+      <w:bookmarkStart w:id="34" w:name="massive-increase-in-fdi"/>
+      <w:bookmarkEnd w:id="34"/>
+      <w:r>
+        <w:t xml:space="preserve">Massive increase in FDI</w:t>
+      </w:r>
+    </w:p>
+    <w:p>
+      <w:pPr>
+        <w:pStyle w:val="FirstParagraph"/>
+      </w:pPr>
+      <w:r>
+        <w:t xml:space="preserve">Following independence (1974), Mozambique saw two decades of low and unsteady foreign investment, largely due to the civil war (which did not end until 1992). Thereafter, foreign investment began a steady increase but leveled off by the late 1990s. However, the discovery of novel sources of oil and gas set off a new spur of investments beginning in 2007, and continuing through last year. From 2010 to 2013, foreign direct investment grew from 1.26 to 6.70 billion USD, a more than five-fold increase</w:t>
+      </w:r>
+      <w:r>
+        <w:t xml:space="preserve"> </w:t>
+      </w:r>
+      <w:r>
+        <w:t xml:space="preserve">(WB 2015)</w:t>
       </w:r>
       <w:r>
         <w:t xml:space="preserve">.</w:t>
@@ -707,13 +698,13 @@
         <w:pStyle w:val="BodyText"/>
       </w:pPr>
       <w:r>
-        <w:t xml:space="preserve">The massive increases in FDI have also been facilitated by dramatic decreases in the costs to import and export, as well as the costs of starting a business and registering property</w:t>
-      </w:r>
-      <w:r>
-        <w:t xml:space="preserve"> </w:t>
-      </w:r>
-      <w:r>
-        <w:t xml:space="preserve">(Bank 2016)</w:t>
+        <w:t xml:space="preserve">In addition to the discovery of new resources, recent growth has also been fueled by political and economic reforms which have made it easier for foreigners to do business in Mozambique. Of particular note, inflation remained relatively low (at least through 2014)</w:t>
+      </w:r>
+      <w:r>
+        <w:t xml:space="preserve"> </w:t>
+      </w:r>
+      <w:r>
+        <w:t xml:space="preserve">(Bundesbank 2015)</w:t>
       </w:r>
       <w:r>
         <w:t xml:space="preserve">.</w:t>
@@ -768,26 +759,16 @@
     </w:p>
     <w:p>
       <w:pPr>
-        <w:pStyle w:val="Heading3"/>
-      </w:pPr>
-      <w:bookmarkStart w:id="37" w:name="breakdown-by-industry"/>
-      <w:bookmarkEnd w:id="37"/>
-      <w:r>
-        <w:t xml:space="preserve">Breakdown by industry</w:t>
-      </w:r>
-    </w:p>
-    <w:p>
-      <w:pPr>
-        <w:pStyle w:val="FirstParagraph"/>
-      </w:pPr>
-      <w:r>
-        <w:t xml:space="preserve">Most of recent growth has come in the "extractive" industries, a term encompassing a range of industry, but in the Mozambican context largely applying to hydrocarbons and mining</w:t>
-      </w:r>
-      <w:r>
-        <w:t xml:space="preserve"> </w:t>
-      </w:r>
-      <w:r>
-        <w:t xml:space="preserve">(INE 2015)</w:t>
+        <w:pStyle w:val="BodyText"/>
+      </w:pPr>
+      <w:r>
+        <w:t xml:space="preserve">The massive increases in FDI have also been facilitated by dramatic decreases in the costs to import and export, as well as the costs of starting a business and registering property</w:t>
+      </w:r>
+      <w:r>
+        <w:t xml:space="preserve"> </w:t>
+      </w:r>
+      <w:r>
+        <w:t xml:space="preserve">(Bank 2016)</w:t>
       </w:r>
       <w:r>
         <w:t xml:space="preserve">.</w:t>
@@ -813,7 +794,7 @@
                     </pic:cNvPicPr>
                   </pic:nvPicPr>
                   <pic:blipFill>
-                    <a:blip r:embed="rId38"/>
+                    <a:blip r:embed="rId37"/>
                     <a:stretch>
                       <a:fillRect/>
                     </a:stretch>
@@ -842,20 +823,12 @@
     </w:p>
     <w:p>
       <w:pPr>
-        <w:pStyle w:val="BodyText"/>
-      </w:pPr>
-      <w:r>
-        <w:t xml:space="preserve">The late 2015 economic slow-down in the developing world, particularly the low price of oil, could have serious repercussions for FDI in Mozambique. That said, the mining of metals and the service industries both make up a larger share of Mozambique's economic output than the extraction of hydrocarbons, which should somewhat buffer the Mozambican economy from the negative effects of low oil prices.</w:t>
-      </w:r>
-    </w:p>
-    <w:p>
-      <w:pPr>
         <w:pStyle w:val="Heading3"/>
       </w:pPr>
-      <w:bookmarkStart w:id="39" w:name="breakdown-by-region"/>
-      <w:bookmarkEnd w:id="39"/>
-      <w:r>
-        <w:t xml:space="preserve">Breakdown by region</w:t>
+      <w:bookmarkStart w:id="38" w:name="breakdown-by-industry"/>
+      <w:bookmarkEnd w:id="38"/>
+      <w:r>
+        <w:t xml:space="preserve">Breakdown by industry</w:t>
       </w:r>
     </w:p>
     <w:p>
@@ -863,13 +836,13 @@
         <w:pStyle w:val="FirstParagraph"/>
       </w:pPr>
       <w:r>
-        <w:t xml:space="preserve">Despite the concentration of private investment in regional projects, growth has been similarly large in all provinces From 2000 to 2009, GDP approximately doubled, with the greatest growth occurring in Inhambane (119% growth from 2000 to 2009), and the least robust grwoth in Nampula (95%)</w:t>
-      </w:r>
-      <w:r>
-        <w:t xml:space="preserve"> </w:t>
-      </w:r>
-      <w:r>
-        <w:t xml:space="preserve">(Knoema 2015)</w:t>
+        <w:t xml:space="preserve">Most of recent growth has come in the "extractive" industries, a term encompassing a range of industry, but in the Mozambican context largely applying to hydrocarbons and mining</w:t>
+      </w:r>
+      <w:r>
+        <w:t xml:space="preserve"> </w:t>
+      </w:r>
+      <w:r>
+        <w:t xml:space="preserve">(INE 2015)</w:t>
       </w:r>
       <w:r>
         <w:t xml:space="preserve">.</w:t>
@@ -895,7 +868,7 @@
                     </pic:cNvPicPr>
                   </pic:nvPicPr>
                   <pic:blipFill>
-                    <a:blip r:embed="rId40"/>
+                    <a:blip r:embed="rId39"/>
                     <a:stretch>
                       <a:fillRect/>
                     </a:stretch>
@@ -927,7 +900,34 @@
         <w:pStyle w:val="BodyText"/>
       </w:pPr>
       <w:r>
-        <w:t xml:space="preserve">The homogeneity in growth comes somewhat as a surprise, as it defies the general developing world pattern in that growth in areas that already had high GDP (Maputo and the coastal provinces) was as robust as growth in areas with previously low GDP.</w:t>
+        <w:t xml:space="preserve">The late 2015 economic slow-down in the developing world, particularly the low price of oil, could have serious repercussions for FDI in Mozambique. That said, the mining of metals and the service industries both make up a larger share of Mozambique's economic output than the extraction of hydrocarbons, which should somewhat buffer the Mozambican economy from the negative effects of low oil prices.</w:t>
+      </w:r>
+    </w:p>
+    <w:p>
+      <w:pPr>
+        <w:pStyle w:val="Heading3"/>
+      </w:pPr>
+      <w:bookmarkStart w:id="40" w:name="breakdown-by-region"/>
+      <w:bookmarkEnd w:id="40"/>
+      <w:r>
+        <w:t xml:space="preserve">Breakdown by region</w:t>
+      </w:r>
+    </w:p>
+    <w:p>
+      <w:pPr>
+        <w:pStyle w:val="FirstParagraph"/>
+      </w:pPr>
+      <w:r>
+        <w:t xml:space="preserve">Despite the concentration of private investment in regional projects, growth has been similarly large in all provinces From 2000 to 2009, GDP approximately doubled, with the greatest growth occurring in Inhambane (119% growth from 2000 to 2009), and the least robust grwoth in Nampula (95%)</w:t>
+      </w:r>
+      <w:r>
+        <w:t xml:space="preserve"> </w:t>
+      </w:r>
+      <w:r>
+        <w:t xml:space="preserve">(Knoema 2015)</w:t>
+      </w:r>
+      <w:r>
+        <w:t xml:space="preserve">.</w:t>
       </w:r>
     </w:p>
     <w:p>
@@ -979,10 +979,65 @@
     </w:p>
     <w:p>
       <w:pPr>
+        <w:pStyle w:val="BodyText"/>
+      </w:pPr>
+      <w:r>
+        <w:t xml:space="preserve">The homogeneity in growth comes somewhat as a surprise, as it defies the general developing world pattern in that growth in areas that already had high GDP (Maputo and the coastal provinces) was as robust as growth in areas with previously low GDP.</w:t>
+      </w:r>
+    </w:p>
+    <w:p>
+      <w:pPr>
+        <w:pStyle w:val="BodyText"/>
+      </w:pPr>
+      <w:r>
+        <w:drawing>
+          <wp:inline>
+            <wp:extent cx="3696101" cy="2772075"/>
+            <wp:effectExtent b="0" l="0" r="0" t="0"/>
+            <wp:docPr descr="" title="" id="1" name="Picture"/>
+            <a:graphic>
+              <a:graphicData uri="http://schemas.openxmlformats.org/drawingml/2006/picture">
+                <pic:pic>
+                  <pic:nvPicPr>
+                    <pic:cNvPr descr="paper_word_files/figure-docx/unnamed-chunk-13-1.png" id="0" name="Picture"/>
+                    <pic:cNvPicPr>
+                      <a:picLocks noChangeArrowheads="1" noChangeAspect="1"/>
+                    </pic:cNvPicPr>
+                  </pic:nvPicPr>
+                  <pic:blipFill>
+                    <a:blip r:embed="rId42"/>
+                    <a:stretch>
+                      <a:fillRect/>
+                    </a:stretch>
+                  </pic:blipFill>
+                  <pic:spPr bwMode="auto">
+                    <a:xfrm>
+                      <a:off x="0" y="0"/>
+                      <a:ext cx="3696101" cy="2772075"/>
+                    </a:xfrm>
+                    <a:prstGeom prst="rect">
+                      <a:avLst/>
+                    </a:prstGeom>
+                    <a:noFill/>
+                    <a:ln w="9525">
+                      <a:noFill/>
+                      <a:headEnd/>
+                      <a:tailEnd/>
+                    </a:ln>
+                  </pic:spPr>
+                </pic:pic>
+              </a:graphicData>
+            </a:graphic>
+          </wp:inline>
+        </w:drawing>
+      </w:r>
+    </w:p>
+    <w:p>
+      <w:pPr>
         <w:pStyle w:val="Heading3"/>
       </w:pPr>
-      <w:bookmarkStart w:id="42" w:name="csr-in-mozambique"/>
-      <w:bookmarkEnd w:id="42"/>
+      <w:bookmarkStart w:id="43" w:name="csr-in-mozambique"/>
+      <w:bookmarkEnd w:id="43"/>
       <w:r>
         <w:t xml:space="preserve">CSR in Mozambique</w:t>
       </w:r>
@@ -1016,8 +1071,8 @@
       <w:pPr>
         <w:pStyle w:val="Heading3"/>
       </w:pPr>
-      <w:bookmarkStart w:id="43" w:name="malaria-related-csr-and-other-corporate-activity"/>
-      <w:bookmarkEnd w:id="43"/>
+      <w:bookmarkStart w:id="44" w:name="malaria-related-csr-and-other-corporate-activity"/>
+      <w:bookmarkEnd w:id="44"/>
       <w:r>
         <w:t xml:space="preserve">Malaria-related CSR and other corporate activity</w:t>
       </w:r>
@@ -1095,13 +1150,13 @@
               <a:graphicData uri="http://schemas.openxmlformats.org/drawingml/2006/picture">
                 <pic:pic>
                   <pic:nvPicPr>
-                    <pic:cNvPr descr="paper_word_files/figure-docx/unnamed-chunk-14-1.png" id="0" name="Picture"/>
+                    <pic:cNvPr descr="paper_word_files/figure-docx/unnamed-chunk-15-1.png" id="0" name="Picture"/>
                     <pic:cNvPicPr>
                       <a:picLocks noChangeArrowheads="1" noChangeAspect="1"/>
                     </pic:cNvPicPr>
                   </pic:nvPicPr>
                   <pic:blipFill>
-                    <a:blip r:embed="rId44"/>
+                    <a:blip r:embed="rId45"/>
                     <a:stretch>
                       <a:fillRect/>
                     </a:stretch>
@@ -1132,8 +1187,8 @@
       <w:pPr>
         <w:pStyle w:val="Heading2"/>
       </w:pPr>
-      <w:bookmarkStart w:id="45" w:name="systematic-review-1"/>
-      <w:bookmarkEnd w:id="45"/>
+      <w:bookmarkStart w:id="46" w:name="systematic-review-1"/>
+      <w:bookmarkEnd w:id="46"/>
       <w:r>
         <w:t xml:space="preserve">Systematic review</w:t>
       </w:r>
@@ -1142,8 +1197,8 @@
       <w:pPr>
         <w:pStyle w:val="Heading3"/>
       </w:pPr>
-      <w:bookmarkStart w:id="46" w:name="grey-literature-1"/>
-      <w:bookmarkEnd w:id="46"/>
+      <w:bookmarkStart w:id="47" w:name="grey-literature-1"/>
+      <w:bookmarkEnd w:id="47"/>
       <w:r>
         <w:t xml:space="preserve">Grey literature</w:t>
       </w:r>
@@ -1152,8 +1207,8 @@
       <w:pPr>
         <w:pStyle w:val="Heading4"/>
       </w:pPr>
-      <w:bookmarkStart w:id="47" w:name="grey-literature-search-strategy"/>
-      <w:bookmarkEnd w:id="47"/>
+      <w:bookmarkStart w:id="48" w:name="grey-literature-search-strategy"/>
+      <w:bookmarkEnd w:id="48"/>
       <w:r>
         <w:t xml:space="preserve">Grey literature search strategy</w:t>
       </w:r>
@@ -1200,8 +1255,8 @@
       <w:pPr>
         <w:pStyle w:val="Heading4"/>
       </w:pPr>
-      <w:bookmarkStart w:id="48" w:name="grey-literature-search-results"/>
-      <w:bookmarkEnd w:id="48"/>
+      <w:bookmarkStart w:id="49" w:name="grey-literature-search-results"/>
+      <w:bookmarkEnd w:id="49"/>
       <w:r>
         <w:t xml:space="preserve">Grey literature search results</w:t>
       </w:r>
@@ -1218,8 +1273,8 @@
       <w:pPr>
         <w:pStyle w:val="Heading4"/>
       </w:pPr>
-      <w:bookmarkStart w:id="49" w:name="grey-literature-synthesis"/>
-      <w:bookmarkEnd w:id="49"/>
+      <w:bookmarkStart w:id="50" w:name="grey-literature-synthesis"/>
+      <w:bookmarkEnd w:id="50"/>
       <w:r>
         <w:t xml:space="preserve">Grey literature synthesis</w:t>
       </w:r>
@@ -1244,8 +1299,8 @@
       <w:pPr>
         <w:pStyle w:val="Heading3"/>
       </w:pPr>
-      <w:bookmarkStart w:id="50" w:name="academic-literature-1"/>
-      <w:bookmarkEnd w:id="50"/>
+      <w:bookmarkStart w:id="51" w:name="academic-literature-1"/>
+      <w:bookmarkEnd w:id="51"/>
       <w:r>
         <w:t xml:space="preserve">Academic literature</w:t>
       </w:r>
@@ -1298,13 +1353,13 @@
               <a:graphicData uri="http://schemas.openxmlformats.org/drawingml/2006/picture">
                 <pic:pic>
                   <pic:nvPicPr>
-                    <pic:cNvPr descr="paper_word_files/figure-docx/unnamed-chunk-17-1.png" id="0" name="Picture"/>
+                    <pic:cNvPr descr="paper_word_files/figure-docx/unnamed-chunk-18-1.png" id="0" name="Picture"/>
                     <pic:cNvPicPr>
                       <a:picLocks noChangeArrowheads="1" noChangeAspect="1"/>
                     </pic:cNvPicPr>
                   </pic:nvPicPr>
                   <pic:blipFill>
-                    <a:blip r:embed="rId51"/>
+                    <a:blip r:embed="rId52"/>
                     <a:stretch>
                       <a:fillRect/>
                     </a:stretch>
@@ -1335,8 +1390,8 @@
       <w:pPr>
         <w:pStyle w:val="Heading3"/>
       </w:pPr>
-      <w:bookmarkStart w:id="52" w:name="qualitative-synthesis-of-systematic-review-of-academic-literature"/>
-      <w:bookmarkEnd w:id="52"/>
+      <w:bookmarkStart w:id="53" w:name="qualitative-synthesis-of-systematic-review-of-academic-literature"/>
+      <w:bookmarkEnd w:id="53"/>
       <w:r>
         <w:t xml:space="preserve">Qualitative synthesis of systematic review of academic literature</w:t>
       </w:r>
@@ -1495,8 +1550,8 @@
       <w:pPr>
         <w:pStyle w:val="Heading1"/>
       </w:pPr>
-      <w:bookmarkStart w:id="53" w:name="discussion"/>
-      <w:bookmarkEnd w:id="53"/>
+      <w:bookmarkStart w:id="54" w:name="discussion"/>
+      <w:bookmarkEnd w:id="54"/>
       <w:r>
         <w:t xml:space="preserve">Discussion</w:t>
       </w:r>
@@ -1505,8 +1560,8 @@
       <w:pPr>
         <w:pStyle w:val="Heading2"/>
       </w:pPr>
-      <w:bookmarkStart w:id="54" w:name="scaling-up-malaria-control-through-csr-opportunity-and-risk"/>
-      <w:bookmarkEnd w:id="54"/>
+      <w:bookmarkStart w:id="55" w:name="scaling-up-malaria-control-through-csr-opportunity-and-risk"/>
+      <w:bookmarkEnd w:id="55"/>
       <w:r>
         <w:t xml:space="preserve">Scaling up malaria control through CSR: opportunity and risk</w:t>
       </w:r>
@@ -1515,8 +1570,8 @@
       <w:pPr>
         <w:pStyle w:val="Heading3"/>
       </w:pPr>
-      <w:bookmarkStart w:id="55" w:name="opportunity"/>
-      <w:bookmarkEnd w:id="55"/>
+      <w:bookmarkStart w:id="56" w:name="opportunity"/>
+      <w:bookmarkEnd w:id="56"/>
       <w:r>
         <w:t xml:space="preserve">Opportunity</w:t>
       </w:r>
@@ -1533,8 +1588,8 @@
       <w:pPr>
         <w:pStyle w:val="Heading3"/>
       </w:pPr>
-      <w:bookmarkStart w:id="56" w:name="risk"/>
-      <w:bookmarkEnd w:id="56"/>
+      <w:bookmarkStart w:id="57" w:name="risk"/>
+      <w:bookmarkEnd w:id="57"/>
       <w:r>
         <w:t xml:space="preserve">Risk</w:t>
       </w:r>
@@ -1590,8 +1645,8 @@
       <w:pPr>
         <w:pStyle w:val="Heading1"/>
       </w:pPr>
-      <w:bookmarkStart w:id="57" w:name="conclusion"/>
-      <w:bookmarkEnd w:id="57"/>
+      <w:bookmarkStart w:id="58" w:name="conclusion"/>
+      <w:bookmarkEnd w:id="58"/>
       <w:r>
         <w:t xml:space="preserve">Conclusion</w:t>
       </w:r>
@@ -1623,8 +1678,8 @@
       <w:pPr>
         <w:pStyle w:val="Heading2"/>
       </w:pPr>
-      <w:bookmarkStart w:id="58" w:name="references"/>
-      <w:bookmarkEnd w:id="58"/>
+      <w:bookmarkStart w:id="59" w:name="references"/>
+      <w:bookmarkEnd w:id="59"/>
       <w:r>
         <w:t xml:space="preserve">References</w:t>
       </w:r>
@@ -1651,7 +1706,7 @@
       <w:r>
         <w:t xml:space="preserve">5 (1). Springer Nature. doi:</w:t>
       </w:r>
-      <w:hyperlink r:id="rId59">
+      <w:hyperlink r:id="rId60">
         <w:r>
           <w:rPr>
             <w:rStyle w:val="Hyperlink"/>
@@ -1685,7 +1740,7 @@
       <w:r>
         <w:t xml:space="preserve">18 (4). Oxford University Press (OUP): 667–709. doi:</w:t>
       </w:r>
-      <w:hyperlink r:id="rId60">
+      <w:hyperlink r:id="rId61">
         <w:r>
           <w:rPr>
             <w:rStyle w:val="Hyperlink"/>
@@ -1719,7 +1774,7 @@
       <w:r>
         <w:t xml:space="preserve"> </w:t>
       </w:r>
-      <w:hyperlink r:id="rId61">
+      <w:hyperlink r:id="rId62">
         <w:r>
           <w:rPr>
             <w:rStyle w:val="Hyperlink"/>
@@ -1757,7 +1812,7 @@
       <w:r>
         <w:t xml:space="preserve"> </w:t>
       </w:r>
-      <w:hyperlink r:id="rId62">
+      <w:hyperlink r:id="rId63">
         <w:r>
           <w:rPr>
             <w:rStyle w:val="Hyperlink"/>
@@ -1791,7 +1846,7 @@
       <w:r>
         <w:t xml:space="preserve">48 (3). Informa UK Limited: 349–62. doi:</w:t>
       </w:r>
-      <w:hyperlink r:id="rId63">
+      <w:hyperlink r:id="rId64">
         <w:r>
           <w:rPr>
             <w:rStyle w:val="Hyperlink"/>
@@ -1825,7 +1880,7 @@
       <w:r>
         <w:t xml:space="preserve">41 (sup1). Informa UK Limited: S26–S48. doi:</w:t>
       </w:r>
-      <w:hyperlink r:id="rId64">
+      <w:hyperlink r:id="rId65">
         <w:r>
           <w:rPr>
             <w:rStyle w:val="Hyperlink"/>
@@ -1847,7 +1902,7 @@
       <w:r>
         <w:t xml:space="preserve"> </w:t>
       </w:r>
-      <w:hyperlink r:id="rId65">
+      <w:hyperlink r:id="rId66">
         <w:r>
           <w:rPr>
             <w:rStyle w:val="Hyperlink"/>
@@ -1869,7 +1924,7 @@
       <w:r>
         <w:t xml:space="preserve"> </w:t>
       </w:r>
-      <w:hyperlink r:id="rId66">
+      <w:hyperlink r:id="rId67">
         <w:r>
           <w:rPr>
             <w:rStyle w:val="Hyperlink"/>
@@ -1903,7 +1958,7 @@
       <w:r>
         <w:t xml:space="preserve">48 (August). Elsevier BV: 1–18. doi:</w:t>
       </w:r>
-      <w:hyperlink r:id="rId67">
+      <w:hyperlink r:id="rId68">
         <w:r>
           <w:rPr>
             <w:rStyle w:val="Hyperlink"/>
@@ -1937,7 +1992,7 @@
       <w:r>
         <w:t xml:space="preserve">4 (1). Springer Nature. doi:</w:t>
       </w:r>
-      <w:hyperlink r:id="rId68">
+      <w:hyperlink r:id="rId69">
         <w:r>
           <w:rPr>
             <w:rStyle w:val="Hyperlink"/>
@@ -1959,7 +2014,7 @@
       <w:r>
         <w:t xml:space="preserve"> </w:t>
       </w:r>
-      <w:hyperlink r:id="rId69">
+      <w:hyperlink r:id="rId70">
         <w:r>
           <w:rPr>
             <w:rStyle w:val="Hyperlink"/>
@@ -1981,7 +2036,7 @@
       <w:r>
         <w:t xml:space="preserve"> </w:t>
       </w:r>
-      <w:hyperlink r:id="rId70">
+      <w:hyperlink r:id="rId71">
         <w:r>
           <w:rPr>
             <w:rStyle w:val="Hyperlink"/>
@@ -2003,7 +2058,7 @@
       <w:r>
         <w:t xml:space="preserve"> </w:t>
       </w:r>
-      <w:hyperlink r:id="rId71">
+      <w:hyperlink r:id="rId72">
         <w:r>
           <w:rPr>
             <w:rStyle w:val="Hyperlink"/>
@@ -2025,7 +2080,7 @@
       <w:r>
         <w:t xml:space="preserve"> </w:t>
       </w:r>
-      <w:hyperlink r:id="rId72">
+      <w:hyperlink r:id="rId73">
         <w:r>
           <w:rPr>
             <w:rStyle w:val="Hyperlink"/>
@@ -2079,7 +2134,7 @@
       <w:r>
         <w:t xml:space="preserve">24 (2). Wiley-Blackwell: 220–36. doi:</w:t>
       </w:r>
-      <w:hyperlink r:id="rId73">
+      <w:hyperlink r:id="rId74">
         <w:r>
           <w:rPr>
             <w:rStyle w:val="Hyperlink"/>
@@ -2101,7 +2156,7 @@
       <w:r>
         <w:t xml:space="preserve"> </w:t>
       </w:r>
-      <w:hyperlink r:id="rId74">
+      <w:hyperlink r:id="rId75">
         <w:r>
           <w:rPr>
             <w:rStyle w:val="Hyperlink"/>
@@ -2123,7 +2178,7 @@
       <w:r>
         <w:t xml:space="preserve"> </w:t>
       </w:r>
-      <w:hyperlink r:id="rId75">
+      <w:hyperlink r:id="rId76">
         <w:r>
           <w:rPr>
             <w:rStyle w:val="Hyperlink"/>
@@ -2251,7 +2306,7 @@
     </w:lvl>
   </w:abstractNum>
   <w:abstractNum w:abstractNumId="990">
-    <w:nsid w:val="b4b1038e"/>
+    <w:nsid w:val="d01ab2b3"/>
     <w:multiLevelType w:val="multilevel"/>
     <w:lvl w:ilvl="0">
       <w:numFmt w:val="bullet"/>
@@ -2332,7 +2387,7 @@
     </w:lvl>
   </w:abstractNum>
   <w:abstractNum w:abstractNumId="99411">
-    <w:nsid w:val="672de251"/>
+    <w:nsid w:val="29918c84"/>
     <w:multiLevelType w:val="multilevel"/>
     <w:lvl w:ilvl="0">
       <w:start w:val="1"/>

</xml_diff>